<commit_message>
Draft of resume complete
</commit_message>
<xml_diff>
--- a/assets/abraham_resume.docx
+++ b/assets/abraham_resume.docx
@@ -371,71 +371,102 @@
               <w:ind w:right="0"/>
             </w:pPr>
             <w:r>
-              <w:t>• Evaluate</w:t>
+              <w:rPr>
+                <w:highlight w:val="white"/>
+              </w:rPr>
+              <w:t>•</w:t>
+            </w:r>
+            <w:r>
+              <w:t xml:space="preserve"> </w:t>
+            </w:r>
+            <w:r>
+              <w:t xml:space="preserve">Conducted </w:t>
+            </w:r>
+            <w:r>
+              <w:t>assessment appointments with families both in home and in the community. Utilize</w:t>
             </w:r>
             <w:r>
               <w:t>d</w:t>
             </w:r>
             <w:r>
-              <w:t xml:space="preserve"> subcontracted vendor’s programs for quality assurance by observing procedures at locations throughout the organization’s territory.</w:t>
-            </w:r>
-          </w:p>
-          <w:p>
-            <w:pPr>
-              <w:spacing w:after="200" w:line="240" w:lineRule="auto"/>
+              <w:t xml:space="preserve"> evidence-based ABA assessment techniques</w:t>
+            </w:r>
+            <w:r>
+              <w:t xml:space="preserve"> to evaluate </w:t>
+            </w:r>
+            <w:r>
+              <w:t>clients</w:t>
+            </w:r>
+            <w:r>
+              <w:t xml:space="preserve"> for </w:t>
+            </w:r>
+            <w:r>
+              <w:t>ASD treatment services.</w:t>
+            </w:r>
+          </w:p>
+          <w:p>
+            <w:pPr>
+              <w:widowControl/>
+              <w:spacing w:before="100" w:beforeAutospacing="1" w:after="100" w:afterAutospacing="1" w:line="240" w:lineRule="auto"/>
               <w:ind w:right="0"/>
             </w:pPr>
             <w:r>
-              <w:t>• Review</w:t>
-            </w:r>
-            <w:r>
-              <w:t xml:space="preserve">ed </w:t>
-            </w:r>
-            <w:r>
-              <w:t>treatment plans and progress reports submitted by the subcontracted vendor. Assure authorization is active for each participant receiving subcontracted therapy and participant is making progress toward established goals.</w:t>
-            </w:r>
-          </w:p>
-          <w:p>
-            <w:pPr>
-              <w:spacing w:after="200" w:line="240" w:lineRule="auto"/>
+              <w:rPr>
+                <w:highlight w:val="white"/>
+              </w:rPr>
+              <w:t>•</w:t>
+            </w:r>
+            <w:r>
+              <w:t xml:space="preserve"> </w:t>
+            </w:r>
+            <w:r>
+              <w:t>Review</w:t>
+            </w:r>
+            <w:r>
+              <w:t>ed</w:t>
+            </w:r>
+            <w:r>
+              <w:t xml:space="preserve"> treatment overview, processes, and expectations with the family.</w:t>
+            </w:r>
+            <w:r>
+              <w:t xml:space="preserve"> Facilitate</w:t>
+            </w:r>
+            <w:r>
+              <w:t>d</w:t>
+            </w:r>
+            <w:r>
+              <w:t xml:space="preserve"> scheduling of services between families and the assessment team.</w:t>
+            </w:r>
+          </w:p>
+          <w:p>
+            <w:pPr>
+              <w:widowControl/>
+              <w:spacing w:before="100" w:beforeAutospacing="1" w:after="100" w:afterAutospacing="1" w:line="240" w:lineRule="auto"/>
               <w:ind w:right="0"/>
             </w:pPr>
             <w:r>
-              <w:t>• Submit annual quality assurance reports for services for each participant focused on reducing the number of participant concerns that result in a grievance with the subcontractor.</w:t>
-            </w:r>
-          </w:p>
-          <w:p>
-            <w:pPr>
-              <w:spacing w:after="200" w:line="240" w:lineRule="auto"/>
-              <w:ind w:right="0"/>
-            </w:pPr>
-            <w:r>
-              <w:t>• Troubleshoot and resolve</w:t>
-            </w:r>
-            <w:r>
-              <w:t>d</w:t>
-            </w:r>
-            <w:r>
-              <w:t xml:space="preserve"> subcontracted vendor</w:t>
+              <w:rPr>
+                <w:highlight w:val="white"/>
+              </w:rPr>
+              <w:t>•</w:t>
             </w:r>
             <w:r>
               <w:t xml:space="preserve"> </w:t>
             </w:r>
-            <w:proofErr w:type="spellStart"/>
-            <w:r>
-              <w:t xml:space="preserve">and </w:t>
-            </w:r>
-            <w:proofErr w:type="spellEnd"/>
-            <w:r>
-              <w:t xml:space="preserve">parent concerns, </w:t>
-            </w:r>
-            <w:proofErr w:type="gramStart"/>
-            <w:r>
-              <w:t>e.g.</w:t>
-            </w:r>
-            <w:proofErr w:type="gramEnd"/>
-            <w:r>
-              <w:t xml:space="preserve"> expired authorization, monitoring vendor productivity, or ensuring participant receives appropriate level of care.</w:t>
+            <w:r>
+              <w:t>Continued education</w:t>
+            </w:r>
+            <w:r>
+              <w:t xml:space="preserve"> of </w:t>
+            </w:r>
+            <w:r>
+              <w:t xml:space="preserve">modern </w:t>
+            </w:r>
+            <w:r>
+              <w:t>ABA assessment and evaluation techniques and tools</w:t>
+            </w:r>
+            <w:r>
+              <w:t>.</w:t>
             </w:r>
           </w:p>
           <w:p>
@@ -538,43 +569,42 @@
                 <w:i/>
               </w:rPr>
             </w:pPr>
-            <w:r>
-              <w:t>People Operations Lead</w:t>
+            <w:bookmarkStart w:id="7" w:name="_w9g6dshm1bpb" w:colFirst="0" w:colLast="0"/>
+            <w:bookmarkEnd w:id="7"/>
+            <w:r>
+              <w:t xml:space="preserve">People Operations Lead </w:t>
+            </w:r>
+            <w:r>
+              <w:rPr>
+                <w:b w:val="0"/>
+              </w:rPr>
+              <w:t>—</w:t>
             </w:r>
             <w:r>
               <w:t xml:space="preserve"> </w:t>
             </w:r>
-            <w:r>
-              <w:rPr>
-                <w:b w:val="0"/>
-              </w:rPr>
-              <w:t>—</w:t>
-            </w:r>
-            <w:r>
+            <w:proofErr w:type="spellStart"/>
+            <w:r>
+              <w:rPr>
+                <w:b w:val="0"/>
+                <w:i/>
+              </w:rPr>
+              <w:t>Pace.group</w:t>
+            </w:r>
+            <w:proofErr w:type="spellEnd"/>
+            <w:r>
+              <w:rPr>
+                <w:b w:val="0"/>
+                <w:i/>
+              </w:rPr>
+              <w:t>,</w:t>
+            </w:r>
+            <w:r>
+              <w:rPr>
+                <w:i/>
+              </w:rPr>
               <w:t xml:space="preserve"> </w:t>
             </w:r>
-            <w:proofErr w:type="spellStart"/>
-            <w:r>
-              <w:rPr>
-                <w:b w:val="0"/>
-                <w:i/>
-              </w:rPr>
-              <w:t>Pace.group</w:t>
-            </w:r>
-            <w:proofErr w:type="spellEnd"/>
-            <w:r>
-              <w:rPr>
-                <w:b w:val="0"/>
-                <w:i/>
-              </w:rPr>
-              <w:t>,</w:t>
-            </w:r>
-            <w:r>
-              <w:rPr>
-                <w:i/>
-              </w:rPr>
-              <w:t xml:space="preserve"> </w:t>
-            </w:r>
             <w:r>
               <w:rPr>
                 <w:b w:val="0"/>
@@ -588,16 +618,7 @@
               <w:pStyle w:val="Heading3"/>
             </w:pPr>
             <w:r>
-              <w:t>Oct</w:t>
-            </w:r>
-            <w:r>
-              <w:t>. 2021 -</w:t>
-            </w:r>
-            <w:r>
-              <w:t>Feb</w:t>
-            </w:r>
-            <w:r>
-              <w:t>. 2022</w:t>
+              <w:t>Oct. 2021 -Feb. 2022</w:t>
             </w:r>
           </w:p>
           <w:p>
@@ -630,8 +651,6 @@
                 <w:i/>
               </w:rPr>
             </w:pPr>
-            <w:bookmarkStart w:id="7" w:name="_w9g6dshm1bpb" w:colFirst="0" w:colLast="0"/>
-            <w:bookmarkEnd w:id="7"/>
             <w:r>
               <w:t xml:space="preserve">Autism Care Coordinator </w:t>
             </w:r>
@@ -694,16 +713,19 @@
               <w:spacing w:after="200"/>
             </w:pPr>
             <w:r>
+              <w:t>• Educated and supported families through the special education process and community treatment options through care plan meetings and webinar series.</w:t>
+            </w:r>
+          </w:p>
+          <w:p>
+            <w:pPr>
+              <w:spacing w:after="200"/>
+            </w:pPr>
+            <w:r>
+              <w:t xml:space="preserve">• Served as family and team liaison at the Torrey Hills multidisciplinary clinic </w:t>
+            </w:r>
+            <w:r>
               <w:lastRenderedPageBreak/>
-              <w:t>• Educated and supported families through the special education process and community treatment options through care plan meetings and webinar series.</w:t>
-            </w:r>
-          </w:p>
-          <w:p>
-            <w:pPr>
-              <w:spacing w:after="200"/>
-            </w:pPr>
-            <w:r>
-              <w:t xml:space="preserve">• Served as family and team liaison at the Torrey Hills multidisciplinary clinic and facilitated weekly team meetings. </w:t>
+              <w:t xml:space="preserve">and facilitated weekly team meetings. </w:t>
             </w:r>
           </w:p>
           <w:p>
@@ -1051,11 +1073,7 @@
               <w:spacing w:line="240" w:lineRule="auto"/>
             </w:pPr>
             <w:r>
-              <w:t xml:space="preserve">• Led behavioral support for adolescent participants in the TADPOLE </w:t>
-            </w:r>
-            <w:r>
-              <w:lastRenderedPageBreak/>
-              <w:t>longitudinal study: “Time and Movement”.</w:t>
+              <w:t>• Led behavioral support for adolescent participants in the TADPOLE longitudinal study: “Time and Movement”.</w:t>
             </w:r>
           </w:p>
           <w:p>
@@ -1069,6 +1087,7 @@
             <w:bookmarkStart w:id="19" w:name="_2bx3q8kaq0mz" w:colFirst="0" w:colLast="0"/>
             <w:bookmarkEnd w:id="19"/>
             <w:r>
+              <w:lastRenderedPageBreak/>
               <w:t xml:space="preserve">ABA Practicum Intern </w:t>
             </w:r>
             <w:r>
@@ -1384,7 +1403,6 @@
             <w:bookmarkStart w:id="32" w:name="_2bn6wsx" w:colFirst="0" w:colLast="0"/>
             <w:bookmarkEnd w:id="32"/>
             <w:r>
-              <w:lastRenderedPageBreak/>
               <w:t>Community Schools Initiative</w:t>
             </w:r>
           </w:p>
@@ -1435,6 +1453,7 @@
           </w:p>
           <w:p>
             <w:r>
+              <w:lastRenderedPageBreak/>
               <w:t>Year-round recruitment and training of college volunteers to assist bilingual 2nd and 3rd grade students at Ford Elementary School in Richmond, CA.</w:t>
             </w:r>
           </w:p>
@@ -1724,6 +1743,155 @@
 <file path=word/numbering.xml><?xml version="1.0" encoding="utf-8"?>
 <w:numbering xmlns:wpc="http://schemas.microsoft.com/office/word/2010/wordprocessingCanvas" xmlns:cx="http://schemas.microsoft.com/office/drawing/2014/chartex" xmlns:cx1="http://schemas.microsoft.com/office/drawing/2015/9/8/chartex" xmlns:cx2="http://schemas.microsoft.com/office/drawing/2015/10/21/chartex" xmlns:cx3="http://schemas.microsoft.com/office/drawing/2016/5/9/chartex" xmlns:cx4="http://schemas.microsoft.com/office/drawing/2016/5/10/chartex" xmlns:cx5="http://schemas.microsoft.com/office/drawing/2016/5/11/chartex" xmlns:cx6="http://schemas.microsoft.com/office/drawing/2016/5/12/chartex" xmlns:cx7="http://schemas.microsoft.com/office/drawing/2016/5/13/chartex" xmlns:cx8="http://schemas.microsoft.com/office/drawing/2016/5/14/chartex" xmlns:mc="http://schemas.openxmlformats.org/markup-compatibility/2006" xmlns:aink="http://schemas.microsoft.com/office/drawing/2016/ink" xmlns:am3d="http://schemas.microsoft.com/office/drawing/2017/model3d" xmlns:o="urn:schemas-microsoft-com:office:office" xmlns:oel="http://schemas.microsoft.com/office/2019/extlst" xmlns:r="http://schemas.openxmlformats.org/officeDocument/2006/relationships" xmlns:m="http://schemas.openxmlformats.org/officeDocument/2006/math" xmlns:v="urn:schemas-microsoft-com:vml" xmlns:wp14="http://schemas.microsoft.com/office/word/2010/wordprocessingDrawing" xmlns:wp="http://schemas.openxmlformats.org/drawingml/2006/wordprocessingDrawing" xmlns:w10="urn:schemas-microsoft-com:office:word" xmlns:w="http://schemas.openxmlformats.org/wordprocessingml/2006/main" xmlns:w14="http://schemas.microsoft.com/office/word/2010/wordml" xmlns:w15="http://schemas.microsoft.com/office/word/2012/wordml" xmlns:w16cex="http://schemas.microsoft.com/office/word/2018/wordml/cex" xmlns:w16cid="http://schemas.microsoft.com/office/word/2016/wordml/cid" xmlns:w16="http://schemas.microsoft.com/office/word/2018/wordml" xmlns:w16sdtdh="http://schemas.microsoft.com/office/word/2020/wordml/sdtdatahash" xmlns:w16se="http://schemas.microsoft.com/office/word/2015/wordml/symex" xmlns:wpg="http://schemas.microsoft.com/office/word/2010/wordprocessingGroup" xmlns:wpi="http://schemas.microsoft.com/office/word/2010/wordprocessingInk" xmlns:wne="http://schemas.microsoft.com/office/word/2006/wordml" xmlns:wps="http://schemas.microsoft.com/office/word/2010/wordprocessingShape" mc:Ignorable="w14 w15 w16se w16cid w16 w16cex w16sdtdh wp14">
   <w:abstractNum w:abstractNumId="0" w15:restartNumberingAfterBreak="0">
+    <w:nsid w:val="19620279"/>
+    <w:multiLevelType w:val="multilevel"/>
+    <w:tmpl w:val="0DCA77AC"/>
+    <w:lvl w:ilvl="0">
+      <w:start w:val="1"/>
+      <w:numFmt w:val="bullet"/>
+      <w:lvlText w:val=""/>
+      <w:lvlJc w:val="left"/>
+      <w:pPr>
+        <w:tabs>
+          <w:tab w:val="num" w:pos="360"/>
+        </w:tabs>
+        <w:ind w:left="360" w:hanging="360"/>
+      </w:pPr>
+      <w:rPr>
+        <w:rFonts w:ascii="Symbol" w:hAnsi="Symbol" w:hint="default"/>
+        <w:sz w:val="20"/>
+      </w:rPr>
+    </w:lvl>
+    <w:lvl w:ilvl="1" w:tentative="1">
+      <w:start w:val="1"/>
+      <w:numFmt w:val="bullet"/>
+      <w:lvlText w:val="o"/>
+      <w:lvlJc w:val="left"/>
+      <w:pPr>
+        <w:tabs>
+          <w:tab w:val="num" w:pos="1080"/>
+        </w:tabs>
+        <w:ind w:left="1080" w:hanging="360"/>
+      </w:pPr>
+      <w:rPr>
+        <w:rFonts w:ascii="Courier New" w:hAnsi="Courier New" w:hint="default"/>
+        <w:sz w:val="20"/>
+      </w:rPr>
+    </w:lvl>
+    <w:lvl w:ilvl="2" w:tentative="1">
+      <w:start w:val="1"/>
+      <w:numFmt w:val="bullet"/>
+      <w:lvlText w:val=""/>
+      <w:lvlJc w:val="left"/>
+      <w:pPr>
+        <w:tabs>
+          <w:tab w:val="num" w:pos="1800"/>
+        </w:tabs>
+        <w:ind w:left="1800" w:hanging="360"/>
+      </w:pPr>
+      <w:rPr>
+        <w:rFonts w:ascii="Wingdings" w:hAnsi="Wingdings" w:hint="default"/>
+        <w:sz w:val="20"/>
+      </w:rPr>
+    </w:lvl>
+    <w:lvl w:ilvl="3" w:tentative="1">
+      <w:start w:val="1"/>
+      <w:numFmt w:val="bullet"/>
+      <w:lvlText w:val=""/>
+      <w:lvlJc w:val="left"/>
+      <w:pPr>
+        <w:tabs>
+          <w:tab w:val="num" w:pos="2520"/>
+        </w:tabs>
+        <w:ind w:left="2520" w:hanging="360"/>
+      </w:pPr>
+      <w:rPr>
+        <w:rFonts w:ascii="Wingdings" w:hAnsi="Wingdings" w:hint="default"/>
+        <w:sz w:val="20"/>
+      </w:rPr>
+    </w:lvl>
+    <w:lvl w:ilvl="4" w:tentative="1">
+      <w:start w:val="1"/>
+      <w:numFmt w:val="bullet"/>
+      <w:lvlText w:val=""/>
+      <w:lvlJc w:val="left"/>
+      <w:pPr>
+        <w:tabs>
+          <w:tab w:val="num" w:pos="3240"/>
+        </w:tabs>
+        <w:ind w:left="3240" w:hanging="360"/>
+      </w:pPr>
+      <w:rPr>
+        <w:rFonts w:ascii="Wingdings" w:hAnsi="Wingdings" w:hint="default"/>
+        <w:sz w:val="20"/>
+      </w:rPr>
+    </w:lvl>
+    <w:lvl w:ilvl="5" w:tentative="1">
+      <w:start w:val="1"/>
+      <w:numFmt w:val="bullet"/>
+      <w:lvlText w:val=""/>
+      <w:lvlJc w:val="left"/>
+      <w:pPr>
+        <w:tabs>
+          <w:tab w:val="num" w:pos="3960"/>
+        </w:tabs>
+        <w:ind w:left="3960" w:hanging="360"/>
+      </w:pPr>
+      <w:rPr>
+        <w:rFonts w:ascii="Wingdings" w:hAnsi="Wingdings" w:hint="default"/>
+        <w:sz w:val="20"/>
+      </w:rPr>
+    </w:lvl>
+    <w:lvl w:ilvl="6" w:tentative="1">
+      <w:start w:val="1"/>
+      <w:numFmt w:val="bullet"/>
+      <w:lvlText w:val=""/>
+      <w:lvlJc w:val="left"/>
+      <w:pPr>
+        <w:tabs>
+          <w:tab w:val="num" w:pos="4680"/>
+        </w:tabs>
+        <w:ind w:left="4680" w:hanging="360"/>
+      </w:pPr>
+      <w:rPr>
+        <w:rFonts w:ascii="Wingdings" w:hAnsi="Wingdings" w:hint="default"/>
+        <w:sz w:val="20"/>
+      </w:rPr>
+    </w:lvl>
+    <w:lvl w:ilvl="7" w:tentative="1">
+      <w:start w:val="1"/>
+      <w:numFmt w:val="bullet"/>
+      <w:lvlText w:val=""/>
+      <w:lvlJc w:val="left"/>
+      <w:pPr>
+        <w:tabs>
+          <w:tab w:val="num" w:pos="5400"/>
+        </w:tabs>
+        <w:ind w:left="5400" w:hanging="360"/>
+      </w:pPr>
+      <w:rPr>
+        <w:rFonts w:ascii="Wingdings" w:hAnsi="Wingdings" w:hint="default"/>
+        <w:sz w:val="20"/>
+      </w:rPr>
+    </w:lvl>
+    <w:lvl w:ilvl="8" w:tentative="1">
+      <w:start w:val="1"/>
+      <w:numFmt w:val="bullet"/>
+      <w:lvlText w:val=""/>
+      <w:lvlJc w:val="left"/>
+      <w:pPr>
+        <w:tabs>
+          <w:tab w:val="num" w:pos="6120"/>
+        </w:tabs>
+        <w:ind w:left="6120" w:hanging="360"/>
+      </w:pPr>
+      <w:rPr>
+        <w:rFonts w:ascii="Wingdings" w:hAnsi="Wingdings" w:hint="default"/>
+        <w:sz w:val="20"/>
+      </w:rPr>
+    </w:lvl>
+  </w:abstractNum>
+  <w:abstractNum w:abstractNumId="1" w15:restartNumberingAfterBreak="0">
     <w:nsid w:val="24F0373B"/>
     <w:multiLevelType w:val="multilevel"/>
     <w:tmpl w:val="1C847B44"/>
@@ -1836,7 +2004,7 @@
       </w:rPr>
     </w:lvl>
   </w:abstractNum>
-  <w:abstractNum w:abstractNumId="1" w15:restartNumberingAfterBreak="0">
+  <w:abstractNum w:abstractNumId="2" w15:restartNumberingAfterBreak="0">
     <w:nsid w:val="77BC364C"/>
     <w:multiLevelType w:val="multilevel"/>
     <w:tmpl w:val="9168A86E"/>
@@ -1950,10 +2118,13 @@
     </w:lvl>
   </w:abstractNum>
   <w:num w:numId="1" w16cid:durableId="1687513750">
-    <w:abstractNumId w:val="0"/>
+    <w:abstractNumId w:val="1"/>
   </w:num>
   <w:num w:numId="2" w16cid:durableId="1847090342">
-    <w:abstractNumId w:val="1"/>
+    <w:abstractNumId w:val="2"/>
+  </w:num>
+  <w:num w:numId="3" w16cid:durableId="1742557421">
+    <w:abstractNumId w:val="0"/>
   </w:num>
 </w:numbering>
 </file>

</xml_diff>